<commit_message>
Added comments for raspberry pi and ardunio
</commit_message>
<xml_diff>
--- a/document.docx
+++ b/document.docx
@@ -502,6 +502,8 @@
                   <w:tab w:val="right" w:leader="dot" w:pos="9010"/>
                 </w:tabs>
                 <w:rPr>
+                  <w:rFonts w:eastAsia="宋体" w:cstheme="minorBidi"/>
+                  <w:b w:val="0"/>
                   <w:noProof/>
                 </w:rPr>
               </w:pPr>
@@ -520,7 +522,7 @@
                 </w:rPr>
                 <w:fldChar w:fldCharType="separate"/>
               </w:r>
-              <w:hyperlink w:anchor="_Toc494544690" w:history="1">
+              <w:hyperlink w:anchor="_Toc497595857" w:history="1">
                 <w:r>
                   <w:rPr>
                     <w:rStyle w:val="Hyperlink"/>
@@ -547,145 +549,7 @@
                     <w:noProof/>
                     <w:webHidden/>
                   </w:rPr>
-                  <w:instrText xml:space="preserve"> PAGEREF _Toc494544690 \h </w:instrText>
-                </w:r>
-                <w:r>
-                  <w:rPr>
-                    <w:noProof/>
-                    <w:webHidden/>
-                  </w:rPr>
-                </w:r>
-                <w:r>
-                  <w:rPr>
-                    <w:noProof/>
-                    <w:webHidden/>
-                  </w:rPr>
-                  <w:fldChar w:fldCharType="separate"/>
-                </w:r>
-                <w:r>
-                  <w:rPr>
-                    <w:noProof/>
-                    <w:webHidden/>
-                  </w:rPr>
-                  <w:t>2</w:t>
-                </w:r>
-                <w:r>
-                  <w:rPr>
-                    <w:noProof/>
-                    <w:webHidden/>
-                  </w:rPr>
-                  <w:fldChar w:fldCharType="end"/>
-                </w:r>
-              </w:hyperlink>
-            </w:p>
-            <w:p>
-              <w:pPr>
-                <w:pStyle w:val="TOC1"/>
-                <w:tabs>
-                  <w:tab w:val="right" w:leader="dot" w:pos="9010"/>
-                </w:tabs>
-                <w:rPr>
-                  <w:noProof/>
-                </w:rPr>
-              </w:pPr>
-              <w:hyperlink w:anchor="_Toc494544691" w:history="1">
-                <w:r>
-                  <w:rPr>
-                    <w:rStyle w:val="Hyperlink"/>
-                    <w:noProof/>
-                    <w:shd w:val="clear" w:color="auto" w:fill="FFFFFF"/>
-                  </w:rPr>
-                  <w:t>2 The problem solved</w:t>
-                </w:r>
-                <w:r>
-                  <w:rPr>
-                    <w:noProof/>
-                    <w:webHidden/>
-                  </w:rPr>
-                  <w:tab/>
-                </w:r>
-                <w:r>
-                  <w:rPr>
-                    <w:noProof/>
-                    <w:webHidden/>
-                  </w:rPr>
-                  <w:fldChar w:fldCharType="begin"/>
-                </w:r>
-                <w:r>
-                  <w:rPr>
-                    <w:noProof/>
-                    <w:webHidden/>
-                  </w:rPr>
-                  <w:instrText xml:space="preserve"> PAGEREF _Toc494544691 \h </w:instrText>
-                </w:r>
-                <w:r>
-                  <w:rPr>
-                    <w:noProof/>
-                    <w:webHidden/>
-                  </w:rPr>
-                </w:r>
-                <w:r>
-                  <w:rPr>
-                    <w:noProof/>
-                    <w:webHidden/>
-                  </w:rPr>
-                  <w:fldChar w:fldCharType="separate"/>
-                </w:r>
-                <w:r>
-                  <w:rPr>
-                    <w:noProof/>
-                    <w:webHidden/>
-                  </w:rPr>
-                  <w:t>2</w:t>
-                </w:r>
-                <w:r>
-                  <w:rPr>
-                    <w:noProof/>
-                    <w:webHidden/>
-                  </w:rPr>
-                  <w:fldChar w:fldCharType="end"/>
-                </w:r>
-              </w:hyperlink>
-            </w:p>
-            <w:p>
-              <w:pPr>
-                <w:pStyle w:val="TOC1"/>
-                <w:tabs>
-                  <w:tab w:val="right" w:leader="dot" w:pos="9010"/>
-                </w:tabs>
-                <w:rPr>
-                  <w:noProof/>
-                </w:rPr>
-              </w:pPr>
-              <w:hyperlink w:anchor="_Toc494544692" w:history="1">
-                <w:r>
-                  <w:rPr>
-                    <w:rStyle w:val="Hyperlink"/>
-                    <w:noProof/>
-                    <w:shd w:val="clear" w:color="auto" w:fill="FFFFFF"/>
-                  </w:rPr>
-                  <w:t>3 System Architecture</w:t>
-                </w:r>
-                <w:r>
-                  <w:rPr>
-                    <w:noProof/>
-                    <w:webHidden/>
-                  </w:rPr>
-                  <w:tab/>
-                </w:r>
-                <w:r>
-                  <w:rPr>
-                    <w:noProof/>
-                    <w:webHidden/>
-                  </w:rPr>
-                  <w:fldChar w:fldCharType="begin"/>
-                </w:r>
-                <w:r>
-                  <w:rPr>
-                    <w:noProof/>
-                    <w:webHidden/>
-                  </w:rPr>
-                  <w:instrText xml:space="preserve"> PAGEREF _Toc494544692 \h </w:instrText>
+                  <w:instrText xml:space="preserve"> PAGEREF _Toc497595857 \h </w:instrText>
                 </w:r>
                 <w:r>
                   <w:rPr>
@@ -723,17 +587,19 @@
                   <w:tab w:val="right" w:leader="dot" w:pos="9010"/>
                 </w:tabs>
                 <w:rPr>
+                  <w:rFonts w:eastAsia="宋体" w:cstheme="minorBidi"/>
+                  <w:b w:val="0"/>
                   <w:noProof/>
                 </w:rPr>
               </w:pPr>
-              <w:hyperlink w:anchor="_Toc494544693" w:history="1">
+              <w:hyperlink w:anchor="_Toc497595858" w:history="1">
                 <w:r>
                   <w:rPr>
                     <w:rStyle w:val="Hyperlink"/>
                     <w:noProof/>
                     <w:shd w:val="clear" w:color="auto" w:fill="FFFFFF"/>
                   </w:rPr>
-                  <w:t>4 Functionality of the IOS client application</w:t>
+                  <w:t>2 System Architecture</w:t>
                 </w:r>
                 <w:r>
                   <w:rPr>
@@ -754,7 +620,77 @@
                     <w:noProof/>
                     <w:webHidden/>
                   </w:rPr>
-                  <w:instrText xml:space="preserve"> PAGEREF _Toc494544693 \h </w:instrText>
+                  <w:instrText xml:space="preserve"> PAGEREF _Toc497595858 \h </w:instrText>
+                </w:r>
+                <w:r>
+                  <w:rPr>
+                    <w:noProof/>
+                    <w:webHidden/>
+                  </w:rPr>
+                </w:r>
+                <w:r>
+                  <w:rPr>
+                    <w:noProof/>
+                    <w:webHidden/>
+                  </w:rPr>
+                  <w:fldChar w:fldCharType="separate"/>
+                </w:r>
+                <w:r>
+                  <w:rPr>
+                    <w:noProof/>
+                    <w:webHidden/>
+                  </w:rPr>
+                  <w:t>3</w:t>
+                </w:r>
+                <w:r>
+                  <w:rPr>
+                    <w:noProof/>
+                    <w:webHidden/>
+                  </w:rPr>
+                  <w:fldChar w:fldCharType="end"/>
+                </w:r>
+              </w:hyperlink>
+            </w:p>
+            <w:p>
+              <w:pPr>
+                <w:pStyle w:val="TOC1"/>
+                <w:tabs>
+                  <w:tab w:val="right" w:leader="dot" w:pos="9010"/>
+                </w:tabs>
+                <w:rPr>
+                  <w:rFonts w:eastAsia="宋体" w:cstheme="minorBidi"/>
+                  <w:b w:val="0"/>
+                  <w:noProof/>
+                </w:rPr>
+              </w:pPr>
+              <w:hyperlink w:anchor="_Toc497595859" w:history="1">
+                <w:r>
+                  <w:rPr>
+                    <w:rStyle w:val="Hyperlink"/>
+                    <w:noProof/>
+                  </w:rPr>
+                  <w:t>3 Circuit Diagrams</w:t>
+                </w:r>
+                <w:r>
+                  <w:rPr>
+                    <w:noProof/>
+                    <w:webHidden/>
+                  </w:rPr>
+                  <w:tab/>
+                </w:r>
+                <w:r>
+                  <w:rPr>
+                    <w:noProof/>
+                    <w:webHidden/>
+                  </w:rPr>
+                  <w:fldChar w:fldCharType="begin"/>
+                </w:r>
+                <w:r>
+                  <w:rPr>
+                    <w:noProof/>
+                    <w:webHidden/>
+                  </w:rPr>
+                  <w:instrText xml:space="preserve"> PAGEREF _Toc497595859 \h </w:instrText>
                 </w:r>
                 <w:r>
                   <w:rPr>
@@ -792,16 +728,18 @@
                   <w:tab w:val="right" w:leader="dot" w:pos="9010"/>
                 </w:tabs>
                 <w:rPr>
+                  <w:rFonts w:eastAsia="宋体" w:cstheme="minorBidi"/>
+                  <w:b w:val="0"/>
                   <w:noProof/>
                 </w:rPr>
               </w:pPr>
-              <w:hyperlink w:anchor="_Toc494544694" w:history="1">
+              <w:hyperlink w:anchor="_Toc497595860" w:history="1">
                 <w:r>
                   <w:rPr>
                     <w:rStyle w:val="Hyperlink"/>
                     <w:noProof/>
                   </w:rPr>
-                  <w:t>5 User Interface Design mockups</w:t>
+                  <w:t>4 Libraries/APIs Used</w:t>
                 </w:r>
                 <w:r>
                   <w:rPr>
@@ -822,7 +760,7 @@
                     <w:noProof/>
                     <w:webHidden/>
                   </w:rPr>
-                  <w:instrText xml:space="preserve"> PAGEREF _Toc494544694 \h </w:instrText>
+                  <w:instrText xml:space="preserve"> PAGEREF _Toc497595860 \h </w:instrText>
                 </w:r>
                 <w:r>
                   <w:rPr>
@@ -842,75 +780,7 @@
                     <w:noProof/>
                     <w:webHidden/>
                   </w:rPr>
-                  <w:t>4</w:t>
-                </w:r>
-                <w:r>
-                  <w:rPr>
-                    <w:noProof/>
-                    <w:webHidden/>
-                  </w:rPr>
-                  <w:fldChar w:fldCharType="end"/>
-                </w:r>
-              </w:hyperlink>
-            </w:p>
-            <w:p>
-              <w:pPr>
-                <w:pStyle w:val="TOC1"/>
-                <w:tabs>
-                  <w:tab w:val="right" w:leader="dot" w:pos="9010"/>
-                </w:tabs>
-                <w:rPr>
-                  <w:noProof/>
-                </w:rPr>
-              </w:pPr>
-              <w:hyperlink w:anchor="_Toc494544695" w:history="1">
-                <w:r>
-                  <w:rPr>
-                    <w:rStyle w:val="Hyperlink"/>
-                    <w:noProof/>
-                  </w:rPr>
-                  <w:t>6 Circuit diagrams</w:t>
-                </w:r>
-                <w:r>
-                  <w:rPr>
-                    <w:noProof/>
-                    <w:webHidden/>
-                  </w:rPr>
-                  <w:tab/>
-                </w:r>
-                <w:r>
-                  <w:rPr>
-                    <w:noProof/>
-                    <w:webHidden/>
-                  </w:rPr>
-                  <w:fldChar w:fldCharType="begin"/>
-                </w:r>
-                <w:r>
-                  <w:rPr>
-                    <w:noProof/>
-                    <w:webHidden/>
-                  </w:rPr>
-                  <w:instrText xml:space="preserve"> PAGEREF _Toc494544695 \h </w:instrText>
-                </w:r>
-                <w:r>
-                  <w:rPr>
-                    <w:noProof/>
-                    <w:webHidden/>
-                  </w:rPr>
-                </w:r>
-                <w:r>
-                  <w:rPr>
-                    <w:noProof/>
-                    <w:webHidden/>
-                  </w:rPr>
-                  <w:fldChar w:fldCharType="separate"/>
-                </w:r>
-                <w:r>
-                  <w:rPr>
-                    <w:noProof/>
-                    <w:webHidden/>
-                  </w:rPr>
-                  <w:t>6</w:t>
+                  <w:t>5</w:t>
                 </w:r>
                 <w:r>
                   <w:rPr>
@@ -951,7 +821,7 @@
       <w:pPr>
         <w:pStyle w:val="Heading1"/>
       </w:pPr>
-      <w:bookmarkStart w:id="0" w:name="_Toc494544690"/>
+      <w:bookmarkStart w:id="0" w:name="_Toc497595857"/>
       <w:r>
         <w:t xml:space="preserve">1 </w:t>
       </w:r>
@@ -1325,7 +1195,7 @@
           <w:shd w:val="clear" w:color="auto" w:fill="FFFFFF"/>
         </w:rPr>
       </w:pPr>
-      <w:bookmarkStart w:id="1" w:name="_Toc494544692"/>
+      <w:bookmarkStart w:id="1" w:name="_Toc497595858"/>
       <w:r>
         <w:rPr>
           <w:shd w:val="clear" w:color="auto" w:fill="FFFFFF"/>
@@ -1507,6 +1377,8 @@
         </w:rPr>
         <w:t xml:space="preserve">A Raspberry Pi is installed in the physical </w:t>
       </w:r>
+      <w:bookmarkStart w:id="2" w:name="_GoBack"/>
+      <w:bookmarkEnd w:id="2"/>
       <w:r>
         <w:rPr>
           <w:rFonts w:ascii="Arial" w:eastAsia="MS Mincho" w:hAnsi="Arial" w:cs="Arial" w:hint="eastAsia"/>
@@ -1921,6 +1793,68 @@
         </w:rPr>
         <w:t>.</w:t>
       </w:r>
+      <w:r>
+        <w:rPr>
+          <w:rFonts w:ascii="Arial" w:eastAsia="MS Mincho" w:hAnsi="Arial" w:cs="Arial"/>
+          <w:color w:val="3B3838" w:themeColor="background2" w:themeShade="40"/>
+          <w:sz w:val="22"/>
+          <w:szCs w:val="22"/>
+          <w:shd w:val="clear" w:color="auto" w:fill="FFFFFF"/>
+        </w:rPr>
+        <w:t xml:space="preserve"> For the server, </w:t>
+      </w:r>
+      <w:proofErr w:type="spellStart"/>
+      <w:r>
+        <w:rPr>
+          <w:rFonts w:ascii="Arial" w:eastAsia="MS Mincho" w:hAnsi="Arial" w:cs="Arial"/>
+          <w:color w:val="3B3838" w:themeColor="background2" w:themeShade="40"/>
+          <w:sz w:val="22"/>
+          <w:szCs w:val="22"/>
+          <w:shd w:val="clear" w:color="auto" w:fill="FFFFFF"/>
+        </w:rPr>
+        <w:t>MongoDB</w:t>
+      </w:r>
+      <w:proofErr w:type="spellEnd"/>
+      <w:r>
+        <w:rPr>
+          <w:rFonts w:ascii="Arial" w:eastAsia="MS Mincho" w:hAnsi="Arial" w:cs="Arial"/>
+          <w:color w:val="3B3838" w:themeColor="background2" w:themeShade="40"/>
+          <w:sz w:val="22"/>
+          <w:szCs w:val="22"/>
+          <w:shd w:val="clear" w:color="auto" w:fill="FFFFFF"/>
+        </w:rPr>
+        <w:t xml:space="preserve"> is used to store mailbox, user and mail’</w:t>
+      </w:r>
+      <w:r>
+        <w:rPr>
+          <w:rFonts w:ascii="Arial" w:eastAsia="MS Mincho" w:hAnsi="Arial" w:cs="Arial" w:hint="eastAsia"/>
+          <w:color w:val="3B3838" w:themeColor="background2" w:themeShade="40"/>
+          <w:sz w:val="22"/>
+          <w:szCs w:val="22"/>
+          <w:shd w:val="clear" w:color="auto" w:fill="FFFFFF"/>
+        </w:rPr>
+        <w:t>s information. PM2, which is a production process manager for Node.js</w:t>
+      </w:r>
+      <w:r>
+        <w:rPr>
+          <w:rFonts w:ascii="Arial" w:eastAsia="MS Mincho" w:hAnsi="Arial" w:cs="Arial"/>
+          <w:color w:val="3B3838" w:themeColor="background2" w:themeShade="40"/>
+          <w:sz w:val="22"/>
+          <w:szCs w:val="22"/>
+          <w:shd w:val="clear" w:color="auto" w:fill="FFFFFF"/>
+        </w:rPr>
+        <w:t>,</w:t>
+      </w:r>
+      <w:r>
+        <w:rPr>
+          <w:rFonts w:ascii="Arial" w:eastAsia="MS Mincho" w:hAnsi="Arial" w:cs="Arial" w:hint="eastAsia"/>
+          <w:color w:val="3B3838" w:themeColor="background2" w:themeShade="40"/>
+          <w:sz w:val="22"/>
+          <w:szCs w:val="22"/>
+          <w:shd w:val="clear" w:color="auto" w:fill="FFFFFF"/>
+        </w:rPr>
+        <w:t xml:space="preserve"> is used for keeping the server running all the time.</w:t>
+      </w:r>
     </w:p>
     <w:p/>
     <w:p>
@@ -1934,7 +1868,7 @@
       <w:pPr>
         <w:pStyle w:val="Heading1"/>
       </w:pPr>
-      <w:bookmarkStart w:id="2" w:name="_Toc494544695"/>
+      <w:bookmarkStart w:id="3" w:name="_Toc497595859"/>
       <w:r>
         <w:t>3</w:t>
       </w:r>
@@ -1965,7 +1899,7 @@
         </w:rPr>
         <w:t>iagrams</w:t>
       </w:r>
-      <w:bookmarkEnd w:id="2"/>
+      <w:bookmarkEnd w:id="3"/>
     </w:p>
     <w:p>
       <w:pPr>
@@ -2284,6 +2218,7 @@
       <w:pPr>
         <w:pStyle w:val="Heading1"/>
       </w:pPr>
+      <w:bookmarkStart w:id="4" w:name="_Toc497595860"/>
       <w:r>
         <w:t>4</w:t>
       </w:r>
@@ -2296,6 +2231,7 @@
       <w:r>
         <w:t>Libraries/APIs Used</w:t>
       </w:r>
+      <w:bookmarkEnd w:id="4"/>
     </w:p>
     <w:p>
       <w:pPr>
@@ -2534,6 +2470,54 @@
         </w:rPr>
         <w:t xml:space="preserve">do validation as it has some useful and good built-in validators such as email and length. </w:t>
       </w:r>
+      <w:r>
+        <w:rPr>
+          <w:rFonts w:ascii="Arial" w:hAnsi="Arial" w:cs="Arial"/>
+          <w:sz w:val="22"/>
+          <w:szCs w:val="22"/>
+        </w:rPr>
+        <w:t xml:space="preserve">It </w:t>
+      </w:r>
+      <w:r>
+        <w:rPr>
+          <w:rFonts w:ascii="Arial" w:hAnsi="Arial" w:cs="Arial" w:hint="eastAsia"/>
+          <w:sz w:val="22"/>
+          <w:szCs w:val="22"/>
+        </w:rPr>
+        <w:t xml:space="preserve">is </w:t>
+      </w:r>
+      <w:r>
+        <w:rPr>
+          <w:rFonts w:ascii="Arial" w:hAnsi="Arial" w:cs="Arial"/>
+          <w:sz w:val="22"/>
+          <w:szCs w:val="22"/>
+        </w:rPr>
+        <w:t>unlikely</w:t>
+      </w:r>
+      <w:r>
+        <w:rPr>
+          <w:rFonts w:ascii="Arial" w:hAnsi="Arial" w:cs="Arial" w:hint="eastAsia"/>
+          <w:sz w:val="22"/>
+          <w:szCs w:val="22"/>
+        </w:rPr>
+        <w:t xml:space="preserve"> for us to write a </w:t>
+      </w:r>
+      <w:r>
+        <w:rPr>
+          <w:rFonts w:ascii="Arial" w:hAnsi="Arial" w:cs="Arial"/>
+          <w:sz w:val="22"/>
+          <w:szCs w:val="22"/>
+        </w:rPr>
+        <w:t xml:space="preserve">perfectly </w:t>
+      </w:r>
+      <w:r>
+        <w:rPr>
+          <w:rFonts w:ascii="Arial" w:hAnsi="Arial" w:cs="Arial" w:hint="eastAsia"/>
+          <w:sz w:val="22"/>
+          <w:szCs w:val="22"/>
+        </w:rPr>
+        <w:t>working regular expression.</w:t>
+      </w:r>
     </w:p>
     <w:p>
       <w:pPr>
@@ -2562,27 +2546,30 @@
     <w:p>
       <w:pPr>
         <w:pStyle w:val="ListParagraph"/>
-        <w:numPr>
-          <w:ilvl w:val="1"/>
-          <w:numId w:val="2"/>
-        </w:numPr>
         <w:spacing w:line="360" w:lineRule="auto"/>
-        <w:jc w:val="both"/>
-        <w:rPr>
-          <w:rFonts w:ascii="Arial" w:hAnsi="Arial" w:cs="Arial" w:hint="eastAsia"/>
-          <w:sz w:val="22"/>
-          <w:szCs w:val="22"/>
-        </w:rPr>
-      </w:pPr>
-      <w:bookmarkStart w:id="3" w:name="_GoBack"/>
-      <w:bookmarkEnd w:id="3"/>
-      <w:r>
-        <w:rPr>
-          <w:rFonts w:ascii="Arial" w:hAnsi="Arial" w:cs="Arial" w:hint="eastAsia"/>
-          <w:sz w:val="22"/>
-          <w:szCs w:val="22"/>
-        </w:rPr>
-        <w:t>Toast-Swift</w:t>
+        <w:ind w:left="1080"/>
+        <w:jc w:val="both"/>
+        <w:rPr>
+          <w:rFonts w:ascii="Arial" w:hAnsi="Arial" w:cs="Arial"/>
+          <w:sz w:val="22"/>
+          <w:szCs w:val="22"/>
+        </w:rPr>
+      </w:pPr>
+      <w:r>
+        <w:rPr>
+          <w:rFonts w:ascii="Arial" w:hAnsi="Arial" w:cs="Arial"/>
+          <w:sz w:val="22"/>
+          <w:szCs w:val="22"/>
+        </w:rPr>
+        <w:t xml:space="preserve">It is used to display an in-app notification on the top </w:t>
+      </w:r>
+      <w:r>
+        <w:rPr>
+          <w:rFonts w:ascii="Arial" w:hAnsi="Arial" w:cs="Arial"/>
+          <w:sz w:val="22"/>
+          <w:szCs w:val="22"/>
+        </w:rPr>
+        <w:t>of the screen. As there is not enough time for us to implement this functionality, we focused more on the core function of this application, so we have chosen this library.</w:t>
       </w:r>
     </w:p>
     <w:p>
@@ -2619,21 +2606,58 @@
         <w:spacing w:line="360" w:lineRule="auto"/>
         <w:jc w:val="both"/>
         <w:rPr>
+          <w:rFonts w:ascii="Arial" w:hAnsi="Arial" w:cs="Arial"/>
+          <w:sz w:val="22"/>
+          <w:szCs w:val="22"/>
+        </w:rPr>
+      </w:pPr>
+      <w:proofErr w:type="spellStart"/>
+      <w:r>
+        <w:rPr>
           <w:rFonts w:ascii="Arial" w:hAnsi="Arial" w:cs="Arial" w:hint="eastAsia"/>
           <w:sz w:val="22"/>
           <w:szCs w:val="22"/>
         </w:rPr>
-      </w:pPr>
-      <w:proofErr w:type="spellStart"/>
-      <w:r>
+        <w:t>ExpressJS</w:t>
+      </w:r>
+      <w:proofErr w:type="spellEnd"/>
+      <w:r>
+        <w:rPr>
+          <w:rFonts w:ascii="Arial" w:hAnsi="Arial" w:cs="Arial"/>
+          <w:sz w:val="22"/>
+          <w:szCs w:val="22"/>
+        </w:rPr>
+        <w:t xml:space="preserve"> with EJS template engine</w:t>
+      </w:r>
+    </w:p>
+    <w:p>
+      <w:pPr>
+        <w:pStyle w:val="ListParagraph"/>
+        <w:spacing w:line="360" w:lineRule="auto"/>
+        <w:ind w:left="1080"/>
+        <w:jc w:val="both"/>
         <w:rPr>
           <w:rFonts w:ascii="Arial" w:hAnsi="Arial" w:cs="Arial" w:hint="eastAsia"/>
           <w:sz w:val="22"/>
           <w:szCs w:val="22"/>
         </w:rPr>
-        <w:t>ExpressJS</w:t>
-      </w:r>
-      <w:proofErr w:type="spellEnd"/>
+      </w:pPr>
+      <w:r>
+        <w:rPr>
+          <w:rFonts w:ascii="Arial" w:hAnsi="Arial" w:cs="Arial"/>
+          <w:sz w:val="22"/>
+          <w:szCs w:val="22"/>
+        </w:rPr>
+        <w:t xml:space="preserve">This is a very </w:t>
+      </w:r>
+      <w:r>
+        <w:rPr>
+          <w:rFonts w:ascii="Arial" w:hAnsi="Arial" w:cs="Arial" w:hint="eastAsia"/>
+          <w:sz w:val="22"/>
+          <w:szCs w:val="22"/>
+        </w:rPr>
+        <w:t>powerful web framework.</w:t>
+      </w:r>
     </w:p>
     <w:p>
       <w:pPr>
@@ -2650,6 +2674,959 @@
           <w:szCs w:val="22"/>
         </w:rPr>
       </w:pPr>
+      <w:r>
+        <w:rPr>
+          <w:rFonts w:ascii="Arial" w:hAnsi="Arial" w:cs="Arial"/>
+          <w:sz w:val="22"/>
+          <w:szCs w:val="22"/>
+        </w:rPr>
+        <w:t>Google Vision API</w:t>
+      </w:r>
+    </w:p>
+    <w:p>
+      <w:pPr>
+        <w:pStyle w:val="ListParagraph"/>
+        <w:spacing w:line="360" w:lineRule="auto"/>
+        <w:ind w:left="1080"/>
+        <w:jc w:val="both"/>
+        <w:rPr>
+          <w:rFonts w:ascii="Arial" w:hAnsi="Arial" w:cs="Arial" w:hint="eastAsia"/>
+          <w:sz w:val="22"/>
+          <w:szCs w:val="22"/>
+        </w:rPr>
+      </w:pPr>
+      <w:r>
+        <w:rPr>
+          <w:rFonts w:ascii="Arial" w:hAnsi="Arial" w:cs="Arial"/>
+          <w:sz w:val="22"/>
+          <w:szCs w:val="22"/>
+        </w:rPr>
+        <w:t>As computer vision is not the main focus of this assignment, we have chosen an API to extract information from images.</w:t>
+      </w:r>
+    </w:p>
+    <w:p>
+      <w:pPr>
+        <w:pStyle w:val="ListParagraph"/>
+        <w:numPr>
+          <w:ilvl w:val="1"/>
+          <w:numId w:val="2"/>
+        </w:numPr>
+        <w:spacing w:line="360" w:lineRule="auto"/>
+        <w:jc w:val="both"/>
+        <w:rPr>
+          <w:rFonts w:ascii="Arial" w:hAnsi="Arial" w:cs="Arial"/>
+          <w:sz w:val="22"/>
+          <w:szCs w:val="22"/>
+        </w:rPr>
+      </w:pPr>
+      <w:proofErr w:type="spellStart"/>
+      <w:r>
+        <w:rPr>
+          <w:rFonts w:ascii="Arial" w:hAnsi="Arial" w:cs="Arial"/>
+          <w:sz w:val="22"/>
+          <w:szCs w:val="22"/>
+        </w:rPr>
+        <w:t>Axios</w:t>
+      </w:r>
+      <w:proofErr w:type="spellEnd"/>
+    </w:p>
+    <w:p>
+      <w:pPr>
+        <w:pStyle w:val="ListParagraph"/>
+        <w:spacing w:line="360" w:lineRule="auto"/>
+        <w:ind w:left="1080"/>
+        <w:jc w:val="both"/>
+        <w:rPr>
+          <w:rFonts w:ascii="Arial" w:hAnsi="Arial" w:cs="Arial"/>
+          <w:sz w:val="22"/>
+          <w:szCs w:val="22"/>
+        </w:rPr>
+      </w:pPr>
+      <w:r>
+        <w:rPr>
+          <w:rFonts w:ascii="Arial" w:hAnsi="Arial" w:cs="Arial" w:hint="eastAsia"/>
+          <w:sz w:val="22"/>
+          <w:szCs w:val="22"/>
+        </w:rPr>
+        <w:t>A library for making HTTP request. In this app, we used it to call</w:t>
+      </w:r>
+      <w:r>
+        <w:rPr>
+          <w:rFonts w:ascii="Arial" w:hAnsi="Arial" w:cs="Arial"/>
+          <w:sz w:val="22"/>
+          <w:szCs w:val="22"/>
+        </w:rPr>
+        <w:t xml:space="preserve"> Google Vision API.</w:t>
+      </w:r>
+    </w:p>
+    <w:p>
+      <w:pPr>
+        <w:pStyle w:val="ListParagraph"/>
+        <w:numPr>
+          <w:ilvl w:val="1"/>
+          <w:numId w:val="2"/>
+        </w:numPr>
+        <w:spacing w:line="360" w:lineRule="auto"/>
+        <w:jc w:val="both"/>
+        <w:rPr>
+          <w:rFonts w:ascii="Arial" w:hAnsi="Arial" w:cs="Arial"/>
+          <w:sz w:val="22"/>
+          <w:szCs w:val="22"/>
+        </w:rPr>
+      </w:pPr>
+      <w:proofErr w:type="spellStart"/>
+      <w:r>
+        <w:rPr>
+          <w:rFonts w:ascii="Arial" w:hAnsi="Arial" w:cs="Arial"/>
+          <w:sz w:val="22"/>
+          <w:szCs w:val="22"/>
+        </w:rPr>
+        <w:t>Anchorme</w:t>
+      </w:r>
+      <w:proofErr w:type="spellEnd"/>
+    </w:p>
+    <w:p>
+      <w:pPr>
+        <w:pStyle w:val="ListParagraph"/>
+        <w:spacing w:line="360" w:lineRule="auto"/>
+        <w:ind w:left="1080"/>
+        <w:jc w:val="both"/>
+        <w:rPr>
+          <w:rFonts w:ascii="Arial" w:hAnsi="Arial" w:cs="Arial"/>
+          <w:sz w:val="22"/>
+          <w:szCs w:val="22"/>
+        </w:rPr>
+      </w:pPr>
+      <w:r>
+        <w:rPr>
+          <w:rFonts w:ascii="Arial" w:hAnsi="Arial" w:cs="Arial"/>
+          <w:sz w:val="22"/>
+          <w:szCs w:val="22"/>
+        </w:rPr>
+        <w:t>It is used to extract URLs from text.</w:t>
+      </w:r>
+    </w:p>
+    <w:p>
+      <w:pPr>
+        <w:pStyle w:val="ListParagraph"/>
+        <w:numPr>
+          <w:ilvl w:val="1"/>
+          <w:numId w:val="2"/>
+        </w:numPr>
+        <w:spacing w:line="360" w:lineRule="auto"/>
+        <w:jc w:val="both"/>
+        <w:rPr>
+          <w:rFonts w:ascii="Arial" w:hAnsi="Arial" w:cs="Arial"/>
+          <w:sz w:val="22"/>
+          <w:szCs w:val="22"/>
+        </w:rPr>
+      </w:pPr>
+      <w:r>
+        <w:rPr>
+          <w:rFonts w:ascii="Arial" w:hAnsi="Arial" w:cs="Arial"/>
+          <w:sz w:val="22"/>
+          <w:szCs w:val="22"/>
+        </w:rPr>
+        <w:t>Basic-</w:t>
+      </w:r>
+      <w:proofErr w:type="spellStart"/>
+      <w:r>
+        <w:rPr>
+          <w:rFonts w:ascii="Arial" w:hAnsi="Arial" w:cs="Arial" w:hint="eastAsia"/>
+          <w:sz w:val="22"/>
+          <w:szCs w:val="22"/>
+        </w:rPr>
+        <w:t>auth</w:t>
+      </w:r>
+      <w:proofErr w:type="spellEnd"/>
+    </w:p>
+    <w:p>
+      <w:pPr>
+        <w:pStyle w:val="ListParagraph"/>
+        <w:spacing w:line="360" w:lineRule="auto"/>
+        <w:ind w:left="1080"/>
+        <w:jc w:val="both"/>
+        <w:rPr>
+          <w:rFonts w:ascii="Arial" w:hAnsi="Arial" w:cs="Arial"/>
+          <w:sz w:val="22"/>
+          <w:szCs w:val="22"/>
+        </w:rPr>
+      </w:pPr>
+      <w:r>
+        <w:rPr>
+          <w:rFonts w:ascii="Arial" w:hAnsi="Arial" w:cs="Arial"/>
+          <w:sz w:val="22"/>
+          <w:szCs w:val="22"/>
+        </w:rPr>
+        <w:t>We used it to do basic authentication for web-based admin system.</w:t>
+      </w:r>
+    </w:p>
+    <w:p>
+      <w:pPr>
+        <w:pStyle w:val="ListParagraph"/>
+        <w:numPr>
+          <w:ilvl w:val="1"/>
+          <w:numId w:val="2"/>
+        </w:numPr>
+        <w:spacing w:line="360" w:lineRule="auto"/>
+        <w:jc w:val="both"/>
+        <w:rPr>
+          <w:rFonts w:ascii="Arial" w:hAnsi="Arial" w:cs="Arial"/>
+          <w:sz w:val="22"/>
+          <w:szCs w:val="22"/>
+        </w:rPr>
+      </w:pPr>
+      <w:r>
+        <w:rPr>
+          <w:rFonts w:ascii="Arial" w:hAnsi="Arial" w:cs="Arial"/>
+          <w:sz w:val="22"/>
+          <w:szCs w:val="22"/>
+        </w:rPr>
+        <w:t>Fuzzyset.</w:t>
+      </w:r>
+      <w:r>
+        <w:rPr>
+          <w:rFonts w:ascii="Arial" w:hAnsi="Arial" w:cs="Arial" w:hint="eastAsia"/>
+          <w:sz w:val="22"/>
+          <w:szCs w:val="22"/>
+        </w:rPr>
+        <w:t>js</w:t>
+      </w:r>
+    </w:p>
+    <w:p>
+      <w:pPr>
+        <w:pStyle w:val="ListParagraph"/>
+        <w:spacing w:line="360" w:lineRule="auto"/>
+        <w:ind w:left="1080"/>
+        <w:jc w:val="both"/>
+        <w:rPr>
+          <w:rFonts w:ascii="Arial" w:hAnsi="Arial" w:cs="Arial"/>
+          <w:sz w:val="22"/>
+          <w:szCs w:val="22"/>
+        </w:rPr>
+      </w:pPr>
+      <w:r>
+        <w:rPr>
+          <w:rFonts w:ascii="Arial" w:hAnsi="Arial" w:cs="Arial"/>
+          <w:sz w:val="22"/>
+          <w:szCs w:val="22"/>
+        </w:rPr>
+        <w:t>We used this to match user’</w:t>
+      </w:r>
+      <w:r>
+        <w:rPr>
+          <w:rFonts w:ascii="Arial" w:hAnsi="Arial" w:cs="Arial" w:hint="eastAsia"/>
+          <w:sz w:val="22"/>
+          <w:szCs w:val="22"/>
+        </w:rPr>
+        <w:t>s name on envelops</w:t>
+      </w:r>
+      <w:r>
+        <w:rPr>
+          <w:rFonts w:ascii="Arial" w:hAnsi="Arial" w:cs="Arial"/>
+          <w:sz w:val="22"/>
+          <w:szCs w:val="22"/>
+        </w:rPr>
+        <w:t xml:space="preserve"> </w:t>
+      </w:r>
+      <w:r>
+        <w:rPr>
+          <w:rFonts w:ascii="Arial" w:hAnsi="Arial" w:cs="Arial"/>
+          <w:sz w:val="22"/>
+          <w:szCs w:val="22"/>
+        </w:rPr>
+        <w:t>in order to distinguish if a mail is important to the user or not</w:t>
+      </w:r>
+      <w:r>
+        <w:rPr>
+          <w:rFonts w:ascii="Arial" w:hAnsi="Arial" w:cs="Arial" w:hint="eastAsia"/>
+          <w:sz w:val="22"/>
+          <w:szCs w:val="22"/>
+        </w:rPr>
+        <w:t>.</w:t>
+      </w:r>
+      <w:r>
+        <w:rPr>
+          <w:rFonts w:ascii="Arial" w:hAnsi="Arial" w:cs="Arial" w:hint="eastAsia"/>
+          <w:sz w:val="22"/>
+          <w:szCs w:val="22"/>
+        </w:rPr>
+        <w:t xml:space="preserve"> Because Google Vision ORC</w:t>
+      </w:r>
+      <w:r>
+        <w:rPr>
+          <w:rFonts w:ascii="Arial" w:hAnsi="Arial" w:cs="Arial"/>
+          <w:sz w:val="22"/>
+          <w:szCs w:val="22"/>
+        </w:rPr>
+        <w:t xml:space="preserve"> is not correct at 100%, we need to use this to do fuzzy math.</w:t>
+      </w:r>
+    </w:p>
+    <w:p>
+      <w:pPr>
+        <w:pStyle w:val="ListParagraph"/>
+        <w:numPr>
+          <w:ilvl w:val="1"/>
+          <w:numId w:val="2"/>
+        </w:numPr>
+        <w:spacing w:line="360" w:lineRule="auto"/>
+        <w:jc w:val="both"/>
+        <w:rPr>
+          <w:rFonts w:ascii="Arial" w:hAnsi="Arial" w:cs="Arial"/>
+          <w:sz w:val="22"/>
+          <w:szCs w:val="22"/>
+        </w:rPr>
+      </w:pPr>
+      <w:r>
+        <w:rPr>
+          <w:rFonts w:ascii="Arial" w:hAnsi="Arial" w:cs="Arial"/>
+          <w:sz w:val="22"/>
+          <w:szCs w:val="22"/>
+        </w:rPr>
+        <w:t>Image-size</w:t>
+      </w:r>
+    </w:p>
+    <w:p>
+      <w:pPr>
+        <w:pStyle w:val="ListParagraph"/>
+        <w:spacing w:line="360" w:lineRule="auto"/>
+        <w:ind w:left="1080"/>
+        <w:jc w:val="both"/>
+        <w:rPr>
+          <w:rFonts w:ascii="Arial" w:hAnsi="Arial" w:cs="Arial"/>
+          <w:sz w:val="22"/>
+          <w:szCs w:val="22"/>
+        </w:rPr>
+      </w:pPr>
+      <w:r>
+        <w:rPr>
+          <w:rFonts w:ascii="Arial" w:hAnsi="Arial" w:cs="Arial"/>
+          <w:sz w:val="22"/>
+          <w:szCs w:val="22"/>
+        </w:rPr>
+        <w:t>This is used to get the size of an image.</w:t>
+      </w:r>
+    </w:p>
+    <w:p>
+      <w:pPr>
+        <w:pStyle w:val="ListParagraph"/>
+        <w:numPr>
+          <w:ilvl w:val="1"/>
+          <w:numId w:val="2"/>
+        </w:numPr>
+        <w:spacing w:line="360" w:lineRule="auto"/>
+        <w:jc w:val="both"/>
+        <w:rPr>
+          <w:rFonts w:ascii="Arial" w:hAnsi="Arial" w:cs="Arial"/>
+          <w:sz w:val="22"/>
+          <w:szCs w:val="22"/>
+        </w:rPr>
+      </w:pPr>
+      <w:proofErr w:type="spellStart"/>
+      <w:r>
+        <w:rPr>
+          <w:rFonts w:ascii="Arial" w:hAnsi="Arial" w:cs="Arial"/>
+          <w:sz w:val="22"/>
+          <w:szCs w:val="22"/>
+        </w:rPr>
+        <w:t>Jimp</w:t>
+      </w:r>
+      <w:proofErr w:type="spellEnd"/>
+    </w:p>
+    <w:p>
+      <w:pPr>
+        <w:pStyle w:val="ListParagraph"/>
+        <w:spacing w:line="360" w:lineRule="auto"/>
+        <w:ind w:left="1080"/>
+        <w:jc w:val="both"/>
+        <w:rPr>
+          <w:rFonts w:ascii="Arial" w:hAnsi="Arial" w:cs="Arial"/>
+          <w:sz w:val="22"/>
+          <w:szCs w:val="22"/>
+        </w:rPr>
+      </w:pPr>
+      <w:r>
+        <w:rPr>
+          <w:rFonts w:ascii="Arial" w:hAnsi="Arial" w:cs="Arial" w:hint="eastAsia"/>
+          <w:sz w:val="22"/>
+          <w:szCs w:val="22"/>
+        </w:rPr>
+        <w:t>This is used to do image processing. In this app,</w:t>
+      </w:r>
+      <w:r>
+        <w:rPr>
+          <w:rFonts w:ascii="Arial" w:hAnsi="Arial" w:cs="Arial"/>
+          <w:sz w:val="22"/>
+          <w:szCs w:val="22"/>
+        </w:rPr>
+        <w:t xml:space="preserve"> we only use it to rotate an image.</w:t>
+      </w:r>
+    </w:p>
+    <w:p>
+      <w:pPr>
+        <w:pStyle w:val="ListParagraph"/>
+        <w:numPr>
+          <w:ilvl w:val="1"/>
+          <w:numId w:val="2"/>
+        </w:numPr>
+        <w:spacing w:line="360" w:lineRule="auto"/>
+        <w:jc w:val="both"/>
+        <w:rPr>
+          <w:rFonts w:ascii="Arial" w:hAnsi="Arial" w:cs="Arial"/>
+          <w:sz w:val="22"/>
+          <w:szCs w:val="22"/>
+        </w:rPr>
+      </w:pPr>
+      <w:r>
+        <w:rPr>
+          <w:rFonts w:ascii="Arial" w:hAnsi="Arial" w:cs="Arial"/>
+          <w:sz w:val="22"/>
+          <w:szCs w:val="22"/>
+        </w:rPr>
+        <w:t>Md5</w:t>
+      </w:r>
+    </w:p>
+    <w:p>
+      <w:pPr>
+        <w:pStyle w:val="ListParagraph"/>
+        <w:spacing w:line="360" w:lineRule="auto"/>
+        <w:ind w:left="1080"/>
+        <w:jc w:val="both"/>
+        <w:rPr>
+          <w:rFonts w:ascii="Arial" w:hAnsi="Arial" w:cs="Arial" w:hint="eastAsia"/>
+          <w:sz w:val="22"/>
+          <w:szCs w:val="22"/>
+        </w:rPr>
+      </w:pPr>
+      <w:r>
+        <w:rPr>
+          <w:rFonts w:ascii="Arial" w:hAnsi="Arial" w:cs="Arial" w:hint="eastAsia"/>
+          <w:sz w:val="22"/>
+          <w:szCs w:val="22"/>
+        </w:rPr>
+        <w:t>We used it to generate a unique filename for an image, also it is used to encrypt password.</w:t>
+      </w:r>
+    </w:p>
+    <w:p>
+      <w:pPr>
+        <w:pStyle w:val="ListParagraph"/>
+        <w:numPr>
+          <w:ilvl w:val="1"/>
+          <w:numId w:val="2"/>
+        </w:numPr>
+        <w:spacing w:line="360" w:lineRule="auto"/>
+        <w:jc w:val="both"/>
+        <w:rPr>
+          <w:rFonts w:ascii="Arial" w:hAnsi="Arial" w:cs="Arial"/>
+          <w:sz w:val="22"/>
+          <w:szCs w:val="22"/>
+        </w:rPr>
+      </w:pPr>
+      <w:r>
+        <w:rPr>
+          <w:rFonts w:ascii="Arial" w:hAnsi="Arial" w:cs="Arial"/>
+          <w:sz w:val="22"/>
+          <w:szCs w:val="22"/>
+        </w:rPr>
+        <w:t>Moment</w:t>
+      </w:r>
+    </w:p>
+    <w:p>
+      <w:pPr>
+        <w:pStyle w:val="ListParagraph"/>
+        <w:spacing w:line="360" w:lineRule="auto"/>
+        <w:ind w:left="1080"/>
+        <w:jc w:val="both"/>
+        <w:rPr>
+          <w:rFonts w:ascii="Arial" w:hAnsi="Arial" w:cs="Arial"/>
+          <w:sz w:val="22"/>
+          <w:szCs w:val="22"/>
+        </w:rPr>
+      </w:pPr>
+      <w:r>
+        <w:rPr>
+          <w:rFonts w:ascii="Arial" w:hAnsi="Arial" w:cs="Arial"/>
+          <w:sz w:val="22"/>
+          <w:szCs w:val="22"/>
+        </w:rPr>
+        <w:t xml:space="preserve">A </w:t>
+      </w:r>
+      <w:proofErr w:type="spellStart"/>
+      <w:r>
+        <w:rPr>
+          <w:rFonts w:ascii="Arial" w:hAnsi="Arial" w:cs="Arial"/>
+          <w:sz w:val="22"/>
+          <w:szCs w:val="22"/>
+        </w:rPr>
+        <w:t>datetime</w:t>
+      </w:r>
+      <w:proofErr w:type="spellEnd"/>
+      <w:r>
+        <w:rPr>
+          <w:rFonts w:ascii="Arial" w:hAnsi="Arial" w:cs="Arial"/>
+          <w:sz w:val="22"/>
+          <w:szCs w:val="22"/>
+        </w:rPr>
+        <w:t xml:space="preserve"> library for parsing date string.</w:t>
+      </w:r>
+    </w:p>
+    <w:p>
+      <w:pPr>
+        <w:pStyle w:val="ListParagraph"/>
+        <w:numPr>
+          <w:ilvl w:val="1"/>
+          <w:numId w:val="2"/>
+        </w:numPr>
+        <w:spacing w:line="360" w:lineRule="auto"/>
+        <w:jc w:val="both"/>
+        <w:rPr>
+          <w:rFonts w:ascii="Arial" w:hAnsi="Arial" w:cs="Arial"/>
+          <w:sz w:val="22"/>
+          <w:szCs w:val="22"/>
+        </w:rPr>
+      </w:pPr>
+      <w:r>
+        <w:rPr>
+          <w:rFonts w:ascii="Arial" w:hAnsi="Arial" w:cs="Arial"/>
+          <w:sz w:val="22"/>
+          <w:szCs w:val="22"/>
+        </w:rPr>
+        <w:t>Monk</w:t>
+      </w:r>
+    </w:p>
+    <w:p>
+      <w:pPr>
+        <w:pStyle w:val="ListParagraph"/>
+        <w:spacing w:line="360" w:lineRule="auto"/>
+        <w:ind w:left="1080"/>
+        <w:jc w:val="both"/>
+        <w:rPr>
+          <w:rFonts w:ascii="Arial" w:hAnsi="Arial" w:cs="Arial"/>
+          <w:sz w:val="22"/>
+          <w:szCs w:val="22"/>
+        </w:rPr>
+      </w:pPr>
+      <w:r>
+        <w:rPr>
+          <w:rFonts w:ascii="Arial" w:hAnsi="Arial" w:cs="Arial"/>
+          <w:sz w:val="22"/>
+          <w:szCs w:val="22"/>
+        </w:rPr>
+        <w:t>A 3</w:t>
+      </w:r>
+      <w:r>
+        <w:rPr>
+          <w:rFonts w:ascii="Arial" w:hAnsi="Arial" w:cs="Arial"/>
+          <w:sz w:val="22"/>
+          <w:szCs w:val="22"/>
+          <w:vertAlign w:val="superscript"/>
+        </w:rPr>
+        <w:t>rd</w:t>
+      </w:r>
+      <w:r>
+        <w:rPr>
+          <w:rFonts w:ascii="Arial" w:hAnsi="Arial" w:cs="Arial"/>
+          <w:sz w:val="22"/>
+          <w:szCs w:val="22"/>
+        </w:rPr>
+        <w:t>-</w:t>
+      </w:r>
+      <w:r>
+        <w:rPr>
+          <w:rFonts w:ascii="Arial" w:hAnsi="Arial" w:cs="Arial" w:hint="eastAsia"/>
+          <w:sz w:val="22"/>
+          <w:szCs w:val="22"/>
+        </w:rPr>
+        <w:t xml:space="preserve">party library for making query to </w:t>
+      </w:r>
+      <w:proofErr w:type="spellStart"/>
+      <w:r>
+        <w:rPr>
+          <w:rFonts w:ascii="Arial" w:hAnsi="Arial" w:cs="Arial" w:hint="eastAsia"/>
+          <w:sz w:val="22"/>
+          <w:szCs w:val="22"/>
+        </w:rPr>
+        <w:t>MongoDB</w:t>
+      </w:r>
+      <w:proofErr w:type="spellEnd"/>
+      <w:r>
+        <w:rPr>
+          <w:rFonts w:ascii="Arial" w:hAnsi="Arial" w:cs="Arial" w:hint="eastAsia"/>
+          <w:sz w:val="22"/>
+          <w:szCs w:val="22"/>
+        </w:rPr>
+        <w:t>. It simplifies the process of connecting and cursor handling.</w:t>
+      </w:r>
+    </w:p>
+    <w:p>
+      <w:pPr>
+        <w:pStyle w:val="ListParagraph"/>
+        <w:numPr>
+          <w:ilvl w:val="1"/>
+          <w:numId w:val="2"/>
+        </w:numPr>
+        <w:spacing w:line="360" w:lineRule="auto"/>
+        <w:jc w:val="both"/>
+        <w:rPr>
+          <w:rFonts w:ascii="Arial" w:hAnsi="Arial" w:cs="Arial"/>
+          <w:sz w:val="22"/>
+          <w:szCs w:val="22"/>
+        </w:rPr>
+      </w:pPr>
+      <w:r>
+        <w:rPr>
+          <w:rFonts w:ascii="Arial" w:hAnsi="Arial" w:cs="Arial"/>
+          <w:sz w:val="22"/>
+          <w:szCs w:val="22"/>
+        </w:rPr>
+        <w:t>Serialize-error</w:t>
+      </w:r>
+    </w:p>
+    <w:p>
+      <w:pPr>
+        <w:pStyle w:val="ListParagraph"/>
+        <w:spacing w:line="360" w:lineRule="auto"/>
+        <w:ind w:left="1080"/>
+        <w:jc w:val="both"/>
+        <w:rPr>
+          <w:rFonts w:ascii="Arial" w:hAnsi="Arial" w:cs="Arial"/>
+          <w:sz w:val="22"/>
+          <w:szCs w:val="22"/>
+        </w:rPr>
+      </w:pPr>
+      <w:r>
+        <w:rPr>
+          <w:rFonts w:ascii="Arial" w:hAnsi="Arial" w:cs="Arial"/>
+          <w:sz w:val="22"/>
+          <w:szCs w:val="22"/>
+        </w:rPr>
+        <w:t>We used it to serialize JavaScript error messages, so that they can be sent via JSON.</w:t>
+      </w:r>
+    </w:p>
+    <w:p>
+      <w:pPr>
+        <w:pStyle w:val="ListParagraph"/>
+        <w:numPr>
+          <w:ilvl w:val="0"/>
+          <w:numId w:val="2"/>
+        </w:numPr>
+        <w:spacing w:line="360" w:lineRule="auto"/>
+        <w:jc w:val="both"/>
+        <w:rPr>
+          <w:rFonts w:ascii="Arial" w:hAnsi="Arial" w:cs="Arial"/>
+          <w:sz w:val="22"/>
+          <w:szCs w:val="22"/>
+        </w:rPr>
+      </w:pPr>
+      <w:r>
+        <w:rPr>
+          <w:rFonts w:ascii="Arial" w:hAnsi="Arial" w:cs="Arial" w:hint="eastAsia"/>
+          <w:sz w:val="22"/>
+          <w:szCs w:val="22"/>
+        </w:rPr>
+        <w:t>Raspberry</w:t>
+      </w:r>
+      <w:r>
+        <w:rPr>
+          <w:rFonts w:ascii="Arial" w:hAnsi="Arial" w:cs="Arial"/>
+          <w:sz w:val="22"/>
+          <w:szCs w:val="22"/>
+        </w:rPr>
+        <w:t xml:space="preserve"> </w:t>
+      </w:r>
+      <w:r>
+        <w:rPr>
+          <w:rFonts w:ascii="Arial" w:hAnsi="Arial" w:cs="Arial" w:hint="eastAsia"/>
+          <w:sz w:val="22"/>
+          <w:szCs w:val="22"/>
+        </w:rPr>
+        <w:t>Pi</w:t>
+      </w:r>
+    </w:p>
+    <w:p>
+      <w:pPr>
+        <w:pStyle w:val="ListParagraph"/>
+        <w:numPr>
+          <w:ilvl w:val="1"/>
+          <w:numId w:val="2"/>
+        </w:numPr>
+        <w:spacing w:line="360" w:lineRule="auto"/>
+        <w:jc w:val="both"/>
+        <w:rPr>
+          <w:rFonts w:ascii="Arial" w:hAnsi="Arial" w:cs="Arial"/>
+          <w:sz w:val="22"/>
+          <w:szCs w:val="22"/>
+        </w:rPr>
+      </w:pPr>
+      <w:proofErr w:type="spellStart"/>
+      <w:r>
+        <w:rPr>
+          <w:rFonts w:ascii="Arial" w:hAnsi="Arial" w:cs="Arial"/>
+          <w:sz w:val="22"/>
+          <w:szCs w:val="22"/>
+        </w:rPr>
+        <w:t>OpenCV</w:t>
+      </w:r>
+      <w:proofErr w:type="spellEnd"/>
+    </w:p>
+    <w:p>
+      <w:pPr>
+        <w:pStyle w:val="ListParagraph"/>
+        <w:spacing w:line="360" w:lineRule="auto"/>
+        <w:ind w:left="1080"/>
+        <w:jc w:val="both"/>
+        <w:rPr>
+          <w:rFonts w:ascii="Arial" w:hAnsi="Arial" w:cs="Arial"/>
+          <w:sz w:val="22"/>
+          <w:szCs w:val="22"/>
+        </w:rPr>
+      </w:pPr>
+      <w:r>
+        <w:rPr>
+          <w:rFonts w:ascii="Arial" w:hAnsi="Arial" w:cs="Arial"/>
+          <w:sz w:val="22"/>
+          <w:szCs w:val="22"/>
+        </w:rPr>
+        <w:t>This is used to image processing. It uses machine learning to subtract object form background. In this app, we used it to extract the top-most mail from a stack of others.</w:t>
+      </w:r>
+    </w:p>
+    <w:p>
+      <w:pPr>
+        <w:pStyle w:val="ListParagraph"/>
+        <w:numPr>
+          <w:ilvl w:val="1"/>
+          <w:numId w:val="2"/>
+        </w:numPr>
+        <w:spacing w:line="360" w:lineRule="auto"/>
+        <w:jc w:val="both"/>
+        <w:rPr>
+          <w:rFonts w:ascii="Arial" w:hAnsi="Arial" w:cs="Arial"/>
+          <w:sz w:val="22"/>
+          <w:szCs w:val="22"/>
+        </w:rPr>
+      </w:pPr>
+      <w:proofErr w:type="spellStart"/>
+      <w:r>
+        <w:rPr>
+          <w:rFonts w:ascii="Arial" w:hAnsi="Arial" w:cs="Arial"/>
+          <w:sz w:val="22"/>
+          <w:szCs w:val="22"/>
+        </w:rPr>
+        <w:t>Numpy</w:t>
+      </w:r>
+      <w:proofErr w:type="spellEnd"/>
+    </w:p>
+    <w:p>
+      <w:pPr>
+        <w:pStyle w:val="ListParagraph"/>
+        <w:spacing w:line="360" w:lineRule="auto"/>
+        <w:ind w:left="1080"/>
+        <w:jc w:val="both"/>
+        <w:rPr>
+          <w:rFonts w:ascii="Arial" w:hAnsi="Arial" w:cs="Arial"/>
+          <w:sz w:val="22"/>
+          <w:szCs w:val="22"/>
+        </w:rPr>
+      </w:pPr>
+      <w:r>
+        <w:rPr>
+          <w:rFonts w:ascii="Arial" w:hAnsi="Arial" w:cs="Arial"/>
+          <w:sz w:val="22"/>
+          <w:szCs w:val="22"/>
+        </w:rPr>
+        <w:t xml:space="preserve">Required by </w:t>
+      </w:r>
+      <w:proofErr w:type="spellStart"/>
+      <w:r>
+        <w:rPr>
+          <w:rFonts w:ascii="Arial" w:hAnsi="Arial" w:cs="Arial"/>
+          <w:sz w:val="22"/>
+          <w:szCs w:val="22"/>
+        </w:rPr>
+        <w:t>OpenCV</w:t>
+      </w:r>
+      <w:proofErr w:type="spellEnd"/>
+      <w:r>
+        <w:rPr>
+          <w:rFonts w:ascii="Arial" w:hAnsi="Arial" w:cs="Arial"/>
+          <w:sz w:val="22"/>
+          <w:szCs w:val="22"/>
+        </w:rPr>
+        <w:t>.</w:t>
+      </w:r>
+    </w:p>
+    <w:p>
+      <w:pPr>
+        <w:pStyle w:val="ListParagraph"/>
+        <w:numPr>
+          <w:ilvl w:val="1"/>
+          <w:numId w:val="2"/>
+        </w:numPr>
+        <w:spacing w:line="360" w:lineRule="auto"/>
+        <w:jc w:val="both"/>
+        <w:rPr>
+          <w:rFonts w:ascii="Arial" w:hAnsi="Arial" w:cs="Arial"/>
+          <w:sz w:val="22"/>
+          <w:szCs w:val="22"/>
+        </w:rPr>
+      </w:pPr>
+      <w:r>
+        <w:rPr>
+          <w:rFonts w:ascii="Arial" w:hAnsi="Arial" w:cs="Arial"/>
+          <w:sz w:val="22"/>
+          <w:szCs w:val="22"/>
+        </w:rPr>
+        <w:t>Pillow</w:t>
+      </w:r>
+    </w:p>
+    <w:p>
+      <w:pPr>
+        <w:pStyle w:val="ListParagraph"/>
+        <w:spacing w:line="360" w:lineRule="auto"/>
+        <w:ind w:left="1080"/>
+        <w:jc w:val="both"/>
+        <w:rPr>
+          <w:rFonts w:ascii="Arial" w:hAnsi="Arial" w:cs="Arial"/>
+          <w:sz w:val="22"/>
+          <w:szCs w:val="22"/>
+        </w:rPr>
+      </w:pPr>
+      <w:r>
+        <w:rPr>
+          <w:rFonts w:ascii="Arial" w:hAnsi="Arial" w:cs="Arial"/>
+          <w:sz w:val="22"/>
+          <w:szCs w:val="22"/>
+        </w:rPr>
+        <w:t>Image processing. For example, in this app, we used it to compress images.</w:t>
+      </w:r>
+    </w:p>
+    <w:p>
+      <w:pPr>
+        <w:pStyle w:val="ListParagraph"/>
+        <w:numPr>
+          <w:ilvl w:val="1"/>
+          <w:numId w:val="2"/>
+        </w:numPr>
+        <w:spacing w:line="360" w:lineRule="auto"/>
+        <w:jc w:val="both"/>
+        <w:rPr>
+          <w:rFonts w:ascii="Arial" w:hAnsi="Arial" w:cs="Arial" w:hint="eastAsia"/>
+          <w:sz w:val="22"/>
+          <w:szCs w:val="22"/>
+        </w:rPr>
+      </w:pPr>
+      <w:proofErr w:type="spellStart"/>
+      <w:r>
+        <w:rPr>
+          <w:rFonts w:ascii="Arial" w:hAnsi="Arial" w:cs="Arial" w:hint="eastAsia"/>
+          <w:sz w:val="22"/>
+          <w:szCs w:val="22"/>
+        </w:rPr>
+        <w:t>PiCamera</w:t>
+      </w:r>
+      <w:proofErr w:type="spellEnd"/>
+    </w:p>
+    <w:p>
+      <w:pPr>
+        <w:pStyle w:val="ListParagraph"/>
+        <w:spacing w:line="360" w:lineRule="auto"/>
+        <w:ind w:left="1080"/>
+        <w:jc w:val="both"/>
+        <w:rPr>
+          <w:rFonts w:ascii="Arial" w:hAnsi="Arial" w:cs="Arial"/>
+          <w:sz w:val="22"/>
+          <w:szCs w:val="22"/>
+        </w:rPr>
+      </w:pPr>
+      <w:r>
+        <w:rPr>
+          <w:rFonts w:ascii="Arial" w:hAnsi="Arial" w:cs="Arial"/>
+          <w:sz w:val="22"/>
+          <w:szCs w:val="22"/>
+        </w:rPr>
+        <w:t>Used to capturing images from the camera.</w:t>
+      </w:r>
+    </w:p>
+    <w:p>
+      <w:pPr>
+        <w:pStyle w:val="ListParagraph"/>
+        <w:numPr>
+          <w:ilvl w:val="1"/>
+          <w:numId w:val="2"/>
+        </w:numPr>
+        <w:spacing w:line="360" w:lineRule="auto"/>
+        <w:jc w:val="both"/>
+        <w:rPr>
+          <w:rFonts w:ascii="Arial" w:hAnsi="Arial" w:cs="Arial"/>
+          <w:sz w:val="22"/>
+          <w:szCs w:val="22"/>
+        </w:rPr>
+      </w:pPr>
+      <w:proofErr w:type="spellStart"/>
+      <w:r>
+        <w:rPr>
+          <w:rFonts w:ascii="Arial" w:hAnsi="Arial" w:cs="Arial"/>
+          <w:sz w:val="22"/>
+          <w:szCs w:val="22"/>
+        </w:rPr>
+        <w:t>PySerial</w:t>
+      </w:r>
+      <w:proofErr w:type="spellEnd"/>
+    </w:p>
+    <w:p>
+      <w:pPr>
+        <w:pStyle w:val="ListParagraph"/>
+        <w:spacing w:line="360" w:lineRule="auto"/>
+        <w:ind w:left="1080"/>
+        <w:jc w:val="both"/>
+        <w:rPr>
+          <w:rFonts w:ascii="Arial" w:hAnsi="Arial" w:cs="Arial" w:hint="eastAsia"/>
+          <w:sz w:val="22"/>
+          <w:szCs w:val="22"/>
+        </w:rPr>
+      </w:pPr>
+      <w:r>
+        <w:rPr>
+          <w:rFonts w:ascii="Arial" w:hAnsi="Arial" w:cs="Arial" w:hint="eastAsia"/>
+          <w:sz w:val="22"/>
+          <w:szCs w:val="22"/>
+        </w:rPr>
+        <w:t xml:space="preserve">We used it to make connection to the </w:t>
+      </w:r>
+      <w:r>
+        <w:rPr>
+          <w:rFonts w:ascii="Arial" w:hAnsi="Arial" w:cs="Arial"/>
+          <w:sz w:val="22"/>
+          <w:szCs w:val="22"/>
+        </w:rPr>
+        <w:t>Arduino</w:t>
+      </w:r>
+      <w:r>
+        <w:rPr>
+          <w:rFonts w:ascii="Arial" w:hAnsi="Arial" w:cs="Arial" w:hint="eastAsia"/>
+          <w:sz w:val="22"/>
+          <w:szCs w:val="22"/>
+        </w:rPr>
+        <w:t xml:space="preserve"> </w:t>
+      </w:r>
+      <w:proofErr w:type="spellStart"/>
+      <w:r>
+        <w:rPr>
+          <w:rFonts w:ascii="Arial" w:hAnsi="Arial" w:cs="Arial" w:hint="eastAsia"/>
+          <w:sz w:val="22"/>
+          <w:szCs w:val="22"/>
+        </w:rPr>
+        <w:t>Nano</w:t>
+      </w:r>
+      <w:proofErr w:type="spellEnd"/>
+      <w:r>
+        <w:rPr>
+          <w:rFonts w:ascii="Arial" w:hAnsi="Arial" w:cs="Arial"/>
+          <w:sz w:val="22"/>
+          <w:szCs w:val="22"/>
+        </w:rPr>
+        <w:t>, so that we can turn the LED on and off.</w:t>
+      </w:r>
     </w:p>
     <w:sectPr>
       <w:footerReference w:type="even" r:id="rId11"/>
@@ -2755,7 +3732,7 @@
         <w:rStyle w:val="PageNumber"/>
         <w:noProof/>
       </w:rPr>
-      <w:t>5</w:t>
+      <w:t>3</w:t>
     </w:r>
     <w:r>
       <w:rPr>
@@ -4063,7 +5040,7 @@
 </file>
 
 <file path=customXml/itemProps2.xml><?xml version="1.0" encoding="utf-8"?>
-<ds:datastoreItem xmlns:ds="http://schemas.openxmlformats.org/officeDocument/2006/customXml" ds:itemID="{26F9E5E4-717D-2A4A-B6D4-658F47D403ED}">
+<ds:datastoreItem xmlns:ds="http://schemas.openxmlformats.org/officeDocument/2006/customXml" ds:itemID="{95C4399F-F640-474D-8B84-5B68D100B3FC}">
   <ds:schemaRefs>
     <ds:schemaRef ds:uri="http://schemas.openxmlformats.org/officeDocument/2006/bibliography"/>
   </ds:schemaRefs>

</xml_diff>